<commit_message>
mensaje que describa el cambio
</commit_message>
<xml_diff>
--- a/plantillas/certificado.docx
+++ b/plantillas/certificado.docx
@@ -21,6 +21,7 @@
         <w:rPr>
           <w:rFonts w:ascii="Arial Narrow" w:hAnsi="Arial Narrow"/>
           <w:b/>
+          <w:noProof/>
           <w:sz w:val="32"/>
           <w:szCs w:val="32"/>
         </w:rPr>
@@ -1190,6 +1191,7 @@
         <w:rPr>
           <w:rFonts w:ascii="Arial Narrow" w:hAnsi="Arial Narrow"/>
           <w:b/>
+          <w:noProof/>
           <w:sz w:val="32"/>
           <w:szCs w:val="32"/>
         </w:rPr>
@@ -1504,43 +1506,7 @@
           <w:sz w:val="32"/>
           <w:szCs w:val="32"/>
         </w:rPr>
-        <w:fldChar w:fldCharType="begin"/>
-      </w:r>
-      <w:r>
-        <w:rPr>
-          <w:rFonts w:ascii="Arial Narrow" w:hAnsi="Arial Narrow"/>
-          <w:b/>
-          <w:sz w:val="32"/>
-          <w:szCs w:val="32"/>
-        </w:rPr>
-        <w:instrText xml:space="preserve"> FILLIN  "Sr / Sra"  \* MERGEFORMAT </w:instrText>
-      </w:r>
-      <w:r>
-        <w:rPr>
-          <w:rFonts w:ascii="Arial Narrow" w:hAnsi="Arial Narrow"/>
-          <w:b/>
-          <w:sz w:val="32"/>
-          <w:szCs w:val="32"/>
-        </w:rPr>
-        <w:fldChar w:fldCharType="separate"/>
-      </w:r>
-      <w:r>
-        <w:rPr>
-          <w:rFonts w:ascii="Arial Narrow" w:hAnsi="Arial Narrow"/>
-          <w:b/>
-          <w:sz w:val="32"/>
-          <w:szCs w:val="32"/>
-        </w:rPr>
-        <w:t>Sra</w:t>
-      </w:r>
-      <w:r>
-        <w:rPr>
-          <w:rFonts w:ascii="Arial Narrow" w:hAnsi="Arial Narrow"/>
-          <w:b/>
-          <w:sz w:val="32"/>
-          <w:szCs w:val="32"/>
-        </w:rPr>
-        <w:fldChar w:fldCharType="end"/>
+        <w:t>{{sr}}</w:t>
       </w:r>
       <w:r>
         <w:rPr>
@@ -2213,6 +2179,7 @@
         <w:rPr>
           <w:rFonts w:ascii="Arial Narrow" w:hAnsi="Arial Narrow"/>
           <w:b/>
+          <w:noProof/>
           <w:color w:val="000000" w:themeColor="text1"/>
         </w:rPr>
         <w:drawing>
@@ -2275,6 +2242,7 @@
         <w:rPr>
           <w:rFonts w:ascii="Arial Narrow" w:hAnsi="Arial Narrow"/>
           <w:b/>
+          <w:noProof/>
           <w:color w:val="000000" w:themeColor="text1"/>
         </w:rPr>
         <w:drawing>

</xml_diff>